<commit_message>
edit description of dataset
</commit_message>
<xml_diff>
--- a/Measure dataset.docx
+++ b/Measure dataset.docx
@@ -192,16 +192,50 @@
         <w:rPr>
           <w:lang w:val="en-US"/>
         </w:rPr>
-        <w:t>duration at different location</w:t>
-      </w:r>
-      <w:r>
-        <w:rPr>
-          <w:lang w:val="en-US"/>
-        </w:rPr>
-        <w:t>(by gender</w:t>
+        <w:t xml:space="preserve">duration at different </w:t>
+      </w:r>
+      <w:proofErr w:type="gramStart"/>
+      <w:r>
+        <w:rPr>
+          <w:lang w:val="en-US"/>
+        </w:rPr>
+        <w:t>location</w:t>
+      </w:r>
+      <w:r>
+        <w:rPr>
+          <w:lang w:val="en-US"/>
+        </w:rPr>
+        <w:t>(</w:t>
+      </w:r>
+      <w:proofErr w:type="gramEnd"/>
+      <w:r>
+        <w:rPr>
+          <w:lang w:val="en-US"/>
+        </w:rPr>
+        <w:t>by gender</w:t>
+      </w:r>
+      <w:r>
+        <w:rPr>
+          <w:lang w:val="en-US"/>
+        </w:rPr>
+        <w:t>, by age</w:t>
+      </w:r>
+      <w:r>
+        <w:rPr>
+          <w:lang w:val="en-US"/>
+        </w:rPr>
+        <w:t xml:space="preserve">, </w:t>
+      </w:r>
+      <w:proofErr w:type="spellStart"/>
+      <w:r>
+        <w:rPr>
+          <w:lang w:val="en-US"/>
+        </w:rPr>
+        <w:t>etc</w:t>
       </w:r>
       <w:bookmarkStart w:id="0" w:name="_GoBack"/>
       <w:bookmarkEnd w:id="0"/>
+      <w:proofErr w:type="spellEnd"/>
       <w:r>
         <w:rPr>
           <w:lang w:val="en-US"/>

</xml_diff>